<commit_message>
update them cai activity. chua chot
</commit_message>
<xml_diff>
--- a/BaoCao/Sequence/Truoc_Review/[Team3][Sequence]QuanLyKhuyenMai.docx
+++ b/BaoCao/Sequence/Truoc_Review/[Team3][Sequence]QuanLyKhuyenMai.docx
@@ -158,6 +158,13 @@
               </w:rPr>
               <w:t>Tìm kiếm khuyến mãi, sản phẩm khuyến mãi thông qua thời gian khuyến mãi</w:t>
             </w:r>
+            <w:r>
+              <w:rPr>
+                <w:sz w:val="26"/>
+                <w:szCs w:val="26"/>
+              </w:rPr>
+              <w:t>, hoặc id khuyến mãi, hoặc sản phẩm được tặng trong khuyến mãi.</w:t>
+            </w:r>
           </w:p>
         </w:tc>
       </w:tr>
@@ -201,8 +208,10 @@
                 <w:sz w:val="26"/>
                 <w:szCs w:val="26"/>
               </w:rPr>
-              <w:t>Chức năng tìm kiếm thông tin khuyến mãi và các sản phẩm khuyến mãi thông qua ngày bắt đầu và ngày kết thúc của khuyến mãi, hiển thị danh sách tìm kiếm và chọn để xem chi tiết.</w:t>
-            </w:r>
+              <w:t>Chức năng tìm kiếm giúp chúng ta tìm kiếm được nhiều trường thông tin khác nhau, tự động phân luồng thông tin để trả về kết quả phù hợp.</w:t>
+            </w:r>
+            <w:bookmarkStart w:id="0" w:name="_GoBack"/>
+            <w:bookmarkEnd w:id="0"/>
           </w:p>
         </w:tc>
       </w:tr>
@@ -246,8 +255,8 @@
                 <w:noProof/>
               </w:rPr>
               <w:drawing>
-                <wp:inline distT="0" distB="0" distL="0" distR="0" wp14:anchorId="17F392B7" wp14:editId="3679536F">
-                  <wp:extent cx="7006590" cy="3221990"/>
+                <wp:inline distT="0" distB="0" distL="0" distR="0" wp14:anchorId="52DF9983" wp14:editId="4E4DD3AF">
+                  <wp:extent cx="7006590" cy="3056890"/>
                   <wp:effectExtent l="0" t="0" r="3810" b="0"/>
                   <wp:docPr id="1" name="Picture 1"/>
                   <wp:cNvGraphicFramePr>
@@ -269,7 +278,7 @@
                         <pic:spPr>
                           <a:xfrm>
                             <a:off x="0" y="0"/>
-                            <a:ext cx="7006590" cy="3221990"/>
+                            <a:ext cx="7006590" cy="3056890"/>
                           </a:xfrm>
                           <a:prstGeom prst="rect">
                             <a:avLst/>
@@ -294,6 +303,12 @@
       <w:r>
         <w:br w:type="page"/>
       </w:r>
+    </w:p>
+    <w:p>
+      <w:pPr>
+        <w:spacing w:before="0" w:after="160" w:line="259" w:lineRule="auto"/>
+        <w:ind w:left="0" w:firstLine="0"/>
+      </w:pPr>
     </w:p>
     <w:tbl>
       <w:tblPr>
@@ -326,7 +341,6 @@
                 <w:sz w:val="26"/>
                 <w:szCs w:val="26"/>
               </w:rPr>
-              <w:lastRenderedPageBreak/>
               <w:t>Mã số</w:t>
             </w:r>
           </w:p>
@@ -397,15 +411,7 @@
                 <w:sz w:val="26"/>
                 <w:szCs w:val="26"/>
               </w:rPr>
-              <w:t>[FRA-1.1] UCCN-</w:t>
-            </w:r>
-            <w:r>
-              <w:rPr>
-                <w:b/>
-                <w:sz w:val="26"/>
-                <w:szCs w:val="26"/>
-              </w:rPr>
-              <w:t>29</w:t>
+              <w:t xml:space="preserve">[FRA-1.1] </w:t>
             </w:r>
           </w:p>
         </w:tc>
@@ -450,14 +456,14 @@
                 <w:sz w:val="26"/>
                 <w:szCs w:val="26"/>
               </w:rPr>
-              <w:t xml:space="preserve">Tìm kiếm khuyến mãi, sản phẩm khuyến mãi thông qua </w:t>
-            </w:r>
-            <w:r>
-              <w:rPr>
-                <w:sz w:val="26"/>
-                <w:szCs w:val="26"/>
-              </w:rPr>
-              <w:t>mã khuyến mãi</w:t>
+              <w:t>T</w:t>
+            </w:r>
+            <w:r>
+              <w:rPr>
+                <w:sz w:val="26"/>
+                <w:szCs w:val="26"/>
+              </w:rPr>
+              <w:t>hêm khuyến mãi mới vào hệ thống</w:t>
             </w:r>
           </w:p>
         </w:tc>
@@ -502,21 +508,7 @@
                 <w:sz w:val="26"/>
                 <w:szCs w:val="26"/>
               </w:rPr>
-              <w:t xml:space="preserve">Chức năng tìm kiếm thông tin khuyến mãi và các sản phẩm khuyến mãi thông </w:t>
-            </w:r>
-            <w:r>
-              <w:rPr>
-                <w:sz w:val="26"/>
-                <w:szCs w:val="26"/>
-              </w:rPr>
-              <w:t xml:space="preserve">mã khuyến mãi </w:t>
-            </w:r>
-            <w:r>
-              <w:rPr>
-                <w:sz w:val="26"/>
-                <w:szCs w:val="26"/>
-              </w:rPr>
-              <w:t>của khuyến mãi, hiển thị danh sách tìm kiếm và chọn để xem chi tiết.</w:t>
+              <w:t xml:space="preserve">Cho phép nhân viên thêm khuyến mãi mới vào hệ thống. </w:t>
             </w:r>
           </w:p>
         </w:tc>
@@ -561,10 +553,10 @@
                 <w:noProof/>
               </w:rPr>
               <w:drawing>
-                <wp:inline distT="0" distB="0" distL="0" distR="0" wp14:anchorId="17500727" wp14:editId="0030AFDA">
-                  <wp:extent cx="7006590" cy="3286760"/>
-                  <wp:effectExtent l="0" t="0" r="3810" b="8890"/>
-                  <wp:docPr id="3" name="Picture 3"/>
+                <wp:inline distT="0" distB="0" distL="0" distR="0" wp14:anchorId="6D32C8A5" wp14:editId="39950022">
+                  <wp:extent cx="7006590" cy="3441700"/>
+                  <wp:effectExtent l="0" t="0" r="3810" b="6350"/>
+                  <wp:docPr id="5" name="Picture 5"/>
                   <wp:cNvGraphicFramePr>
                     <a:graphicFrameLocks xmlns:a="http://schemas.openxmlformats.org/drawingml/2006/main" noChangeAspect="1"/>
                   </wp:cNvGraphicFramePr>
@@ -584,7 +576,7 @@
                         <pic:spPr>
                           <a:xfrm>
                             <a:off x="0" y="0"/>
-                            <a:ext cx="7006590" cy="3286760"/>
+                            <a:ext cx="7006590" cy="3441700"/>
                           </a:xfrm>
                           <a:prstGeom prst="rect">
                             <a:avLst/>
@@ -607,6 +599,7 @@
         <w:ind w:left="0" w:firstLine="0"/>
       </w:pPr>
       <w:r>
+        <w:lastRenderedPageBreak/>
         <w:br w:type="page"/>
       </w:r>
     </w:p>
@@ -757,14 +750,7 @@
                 <w:sz w:val="26"/>
                 <w:szCs w:val="26"/>
               </w:rPr>
-              <w:t>T</w:t>
-            </w:r>
-            <w:r>
-              <w:rPr>
-                <w:sz w:val="26"/>
-                <w:szCs w:val="26"/>
-              </w:rPr>
-              <w:t>hêm khuyến mãi mới vào hệ thống</w:t>
+              <w:t>Xem chi tiết khuyến mãi và chỉnh sửa khuyến mãi khi cần thiết.</w:t>
             </w:r>
           </w:p>
         </w:tc>
@@ -809,296 +795,8 @@
                 <w:sz w:val="26"/>
                 <w:szCs w:val="26"/>
               </w:rPr>
-              <w:t xml:space="preserve">Cho phép nhân viên thêm khuyến mãi mới vào hệ thống. </w:t>
-            </w:r>
-          </w:p>
-        </w:tc>
-      </w:tr>
-      <w:tr>
-        <w:tc>
-          <w:tcPr>
-            <w:tcW w:w="1530" w:type="dxa"/>
-            <w:shd w:val="clear" w:color="auto" w:fill="BFBFBF" w:themeFill="background1" w:themeFillShade="BF"/>
-          </w:tcPr>
-          <w:p>
-            <w:pPr>
-              <w:pStyle w:val="MyTable"/>
-              <w:rPr>
-                <w:sz w:val="26"/>
-                <w:szCs w:val="26"/>
-              </w:rPr>
-            </w:pPr>
-            <w:r>
-              <w:rPr>
-                <w:sz w:val="26"/>
-                <w:szCs w:val="26"/>
-              </w:rPr>
-              <w:t>Luồng xử lý</w:t>
-            </w:r>
-          </w:p>
-        </w:tc>
-        <w:tc>
-          <w:tcPr>
-            <w:tcW w:w="11250" w:type="dxa"/>
-          </w:tcPr>
-          <w:p>
-            <w:pPr>
-              <w:pStyle w:val="MyTable"/>
-              <w:rPr>
-                <w:sz w:val="26"/>
-                <w:szCs w:val="26"/>
-              </w:rPr>
-            </w:pPr>
-            <w:r>
-              <w:rPr>
-                <w:noProof/>
-              </w:rPr>
-              <w:drawing>
-                <wp:inline distT="0" distB="0" distL="0" distR="0" wp14:anchorId="6D32C8A5" wp14:editId="39950022">
-                  <wp:extent cx="7006590" cy="3441700"/>
-                  <wp:effectExtent l="0" t="0" r="3810" b="6350"/>
-                  <wp:docPr id="5" name="Picture 5"/>
-                  <wp:cNvGraphicFramePr>
-                    <a:graphicFrameLocks xmlns:a="http://schemas.openxmlformats.org/drawingml/2006/main" noChangeAspect="1"/>
-                  </wp:cNvGraphicFramePr>
-                  <a:graphic xmlns:a="http://schemas.openxmlformats.org/drawingml/2006/main">
-                    <a:graphicData uri="http://schemas.openxmlformats.org/drawingml/2006/picture">
-                      <pic:pic xmlns:pic="http://schemas.openxmlformats.org/drawingml/2006/picture">
-                        <pic:nvPicPr>
-                          <pic:cNvPr id="1" name=""/>
-                          <pic:cNvPicPr/>
-                        </pic:nvPicPr>
-                        <pic:blipFill>
-                          <a:blip r:embed="rId6"/>
-                          <a:stretch>
-                            <a:fillRect/>
-                          </a:stretch>
-                        </pic:blipFill>
-                        <pic:spPr>
-                          <a:xfrm>
-                            <a:off x="0" y="0"/>
-                            <a:ext cx="7006590" cy="3441700"/>
-                          </a:xfrm>
-                          <a:prstGeom prst="rect">
-                            <a:avLst/>
-                          </a:prstGeom>
-                        </pic:spPr>
-                      </pic:pic>
-                    </a:graphicData>
-                  </a:graphic>
-                </wp:inline>
-              </w:drawing>
-            </w:r>
-          </w:p>
-        </w:tc>
-      </w:tr>
-    </w:tbl>
-    <w:p/>
-    <w:p>
-      <w:pPr>
-        <w:spacing w:before="0" w:after="160" w:line="259" w:lineRule="auto"/>
-        <w:ind w:left="0" w:firstLine="0"/>
-      </w:pPr>
-      <w:r>
-        <w:br w:type="page"/>
-      </w:r>
-    </w:p>
-    <w:tbl>
-      <w:tblPr>
-        <w:tblStyle w:val="TableGrid"/>
-        <w:tblW w:w="12780" w:type="dxa"/>
-        <w:tblInd w:w="-95" w:type="dxa"/>
-        <w:tblLayout w:type="fixed"/>
-        <w:tblLook w:val="04A0" w:firstRow="1" w:lastRow="0" w:firstColumn="1" w:lastColumn="0" w:noHBand="0" w:noVBand="1"/>
-      </w:tblPr>
-      <w:tblGrid>
-        <w:gridCol w:w="1530"/>
-        <w:gridCol w:w="11250"/>
-      </w:tblGrid>
-      <w:tr>
-        <w:tc>
-          <w:tcPr>
-            <w:tcW w:w="1530" w:type="dxa"/>
-            <w:shd w:val="clear" w:color="auto" w:fill="BFBFBF" w:themeFill="background1" w:themeFillShade="BF"/>
-          </w:tcPr>
-          <w:p>
-            <w:pPr>
-              <w:pStyle w:val="MyTable"/>
-              <w:rPr>
-                <w:sz w:val="26"/>
-                <w:szCs w:val="26"/>
-              </w:rPr>
-            </w:pPr>
-            <w:r>
-              <w:rPr>
-                <w:sz w:val="26"/>
-                <w:szCs w:val="26"/>
-              </w:rPr>
-              <w:lastRenderedPageBreak/>
-              <w:t>Mã số</w:t>
-            </w:r>
-          </w:p>
-        </w:tc>
-        <w:tc>
-          <w:tcPr>
-            <w:tcW w:w="11250" w:type="dxa"/>
-          </w:tcPr>
-          <w:p>
-            <w:pPr>
-              <w:pStyle w:val="MyTable"/>
-              <w:rPr>
-                <w:b/>
-                <w:sz w:val="26"/>
-                <w:szCs w:val="26"/>
-              </w:rPr>
-            </w:pPr>
-            <w:r>
-              <w:rPr>
-                <w:b/>
-                <w:sz w:val="26"/>
-                <w:szCs w:val="26"/>
-              </w:rPr>
-              <w:t>SQP01</w:t>
-            </w:r>
-          </w:p>
-        </w:tc>
-      </w:tr>
-      <w:tr>
-        <w:tc>
-          <w:tcPr>
-            <w:tcW w:w="1530" w:type="dxa"/>
-            <w:shd w:val="clear" w:color="auto" w:fill="BFBFBF" w:themeFill="background1" w:themeFillShade="BF"/>
-          </w:tcPr>
-          <w:p>
-            <w:pPr>
-              <w:pStyle w:val="MyTable"/>
-              <w:rPr>
-                <w:sz w:val="26"/>
-                <w:szCs w:val="26"/>
-              </w:rPr>
-            </w:pPr>
-            <w:r>
-              <w:rPr>
-                <w:sz w:val="26"/>
-                <w:szCs w:val="26"/>
-              </w:rPr>
-              <w:t>Tham chiếu</w:t>
-            </w:r>
-          </w:p>
-        </w:tc>
-        <w:tc>
-          <w:tcPr>
-            <w:tcW w:w="11250" w:type="dxa"/>
-          </w:tcPr>
-          <w:p>
-            <w:pPr>
-              <w:pStyle w:val="MyTable"/>
-              <w:rPr>
-                <w:b/>
-                <w:sz w:val="26"/>
-                <w:szCs w:val="26"/>
-              </w:rPr>
-            </w:pPr>
-            <w:r>
-              <w:rPr>
-                <w:b/>
-                <w:sz w:val="26"/>
-                <w:szCs w:val="26"/>
-              </w:rPr>
-              <w:t xml:space="preserve">[FRA-1.1] </w:t>
-            </w:r>
-          </w:p>
-        </w:tc>
-      </w:tr>
-      <w:tr>
-        <w:tc>
-          <w:tcPr>
-            <w:tcW w:w="1530" w:type="dxa"/>
-            <w:shd w:val="clear" w:color="auto" w:fill="BFBFBF" w:themeFill="background1" w:themeFillShade="BF"/>
-          </w:tcPr>
-          <w:p>
-            <w:pPr>
-              <w:pStyle w:val="MyTable"/>
-              <w:rPr>
-                <w:sz w:val="26"/>
-                <w:szCs w:val="26"/>
-              </w:rPr>
-            </w:pPr>
-            <w:r>
-              <w:rPr>
-                <w:sz w:val="26"/>
-                <w:szCs w:val="26"/>
-              </w:rPr>
-              <w:t>Tên chức năng</w:t>
-            </w:r>
-          </w:p>
-        </w:tc>
-        <w:tc>
-          <w:tcPr>
-            <w:tcW w:w="11250" w:type="dxa"/>
-          </w:tcPr>
-          <w:p>
-            <w:pPr>
-              <w:pStyle w:val="MyTable"/>
-              <w:rPr>
-                <w:sz w:val="26"/>
-                <w:szCs w:val="26"/>
-              </w:rPr>
-            </w:pPr>
-            <w:r>
-              <w:rPr>
-                <w:sz w:val="26"/>
-                <w:szCs w:val="26"/>
-              </w:rPr>
-              <w:t>Xem chi tiết khuyến mãi và chỉnh sửa khuyến mãi khi cần thiết.</w:t>
-            </w:r>
-          </w:p>
-        </w:tc>
-      </w:tr>
-      <w:tr>
-        <w:tc>
-          <w:tcPr>
-            <w:tcW w:w="1530" w:type="dxa"/>
-            <w:shd w:val="clear" w:color="auto" w:fill="BFBFBF" w:themeFill="background1" w:themeFillShade="BF"/>
-          </w:tcPr>
-          <w:p>
-            <w:pPr>
-              <w:pStyle w:val="MyTable"/>
-              <w:rPr>
-                <w:sz w:val="26"/>
-                <w:szCs w:val="26"/>
-              </w:rPr>
-            </w:pPr>
-            <w:r>
-              <w:rPr>
-                <w:sz w:val="26"/>
-                <w:szCs w:val="26"/>
-              </w:rPr>
-              <w:t>Mô tả</w:t>
-            </w:r>
-          </w:p>
-        </w:tc>
-        <w:tc>
-          <w:tcPr>
-            <w:tcW w:w="11250" w:type="dxa"/>
-          </w:tcPr>
-          <w:p>
-            <w:pPr>
-              <w:pStyle w:val="MyTable"/>
-              <w:rPr>
-                <w:sz w:val="26"/>
-                <w:szCs w:val="26"/>
-              </w:rPr>
-            </w:pPr>
-            <w:r>
-              <w:rPr>
-                <w:sz w:val="26"/>
-                <w:szCs w:val="26"/>
-              </w:rPr>
               <w:t xml:space="preserve">Cho phép nhân viên chọn xem thông tin khuyến mãi, nếu như thông tin có vấn đề nhấn viên có thể sửa chữa khuyến mãi. </w:t>
             </w:r>
-            <w:bookmarkStart w:id="0" w:name="_GoBack"/>
-            <w:bookmarkEnd w:id="0"/>
           </w:p>
         </w:tc>
       </w:tr>
@@ -1158,7 +856,7 @@
                           <pic:cNvPicPr/>
                         </pic:nvPicPr>
                         <pic:blipFill>
-                          <a:blip r:embed="rId7"/>
+                          <a:blip r:embed="rId6"/>
                           <a:stretch>
                             <a:fillRect/>
                           </a:stretch>

</xml_diff>